<commit_message>
Sprint Planning - Sprint 2
</commit_message>
<xml_diff>
--- a/SPRINT 1/Sprint Planning_Requisitos.docx
+++ b/SPRINT 1/Sprint Planning_Requisitos.docx
@@ -67,7 +67,7 @@
       <w:tr>
         <w:tc>
           <w:tcPr>
-            <w:tcW w:w="491" w:type="dxa"/>
+            <w:tcW w:w="698" w:type="dxa"/>
           </w:tcPr>
           <w:p>
             <w:pPr>
@@ -86,7 +86,7 @@
         </w:tc>
         <w:tc>
           <w:tcPr>
-            <w:tcW w:w="5996" w:type="dxa"/>
+            <w:tcW w:w="5818" w:type="dxa"/>
           </w:tcPr>
           <w:p>
             <w:pPr>
@@ -105,7 +105,7 @@
         </w:tc>
         <w:tc>
           <w:tcPr>
-            <w:tcW w:w="1276" w:type="dxa"/>
+            <w:tcW w:w="1271" w:type="dxa"/>
           </w:tcPr>
           <w:p>
             <w:pPr>
@@ -124,7 +124,7 @@
         </w:tc>
         <w:tc>
           <w:tcPr>
-            <w:tcW w:w="1276" w:type="dxa"/>
+            <w:tcW w:w="1252" w:type="dxa"/>
           </w:tcPr>
           <w:p>
             <w:pPr>
@@ -145,7 +145,8 @@
       <w:tr>
         <w:tc>
           <w:tcPr>
-            <w:tcW w:w="491" w:type="dxa"/>
+            <w:tcW w:w="698" w:type="dxa"/>
+            <w:shd w:val="clear" w:color="auto" w:fill="FF0000"/>
           </w:tcPr>
           <w:p>
             <w:pPr>
@@ -170,7 +171,8 @@
         </w:tc>
         <w:tc>
           <w:tcPr>
-            <w:tcW w:w="5996" w:type="dxa"/>
+            <w:tcW w:w="5818" w:type="dxa"/>
+            <w:shd w:val="clear" w:color="auto" w:fill="FF0000"/>
           </w:tcPr>
           <w:p>
             <w:pPr>
@@ -191,7 +193,8 @@
         </w:tc>
         <w:tc>
           <w:tcPr>
-            <w:tcW w:w="1276" w:type="dxa"/>
+            <w:tcW w:w="1271" w:type="dxa"/>
+            <w:shd w:val="clear" w:color="auto" w:fill="FF0000"/>
           </w:tcPr>
           <w:p>
             <w:pPr>
@@ -210,7 +213,8 @@
         </w:tc>
         <w:tc>
           <w:tcPr>
-            <w:tcW w:w="1276" w:type="dxa"/>
+            <w:tcW w:w="1252" w:type="dxa"/>
+            <w:shd w:val="clear" w:color="auto" w:fill="FF0000"/>
           </w:tcPr>
           <w:p>
             <w:pPr>
@@ -233,7 +237,8 @@
       <w:tr>
         <w:tc>
           <w:tcPr>
-            <w:tcW w:w="491" w:type="dxa"/>
+            <w:tcW w:w="698" w:type="dxa"/>
+            <w:shd w:val="clear" w:color="auto" w:fill="8DB3E2" w:themeFill="text2" w:themeFillTint="66"/>
           </w:tcPr>
           <w:p>
             <w:pPr>
@@ -258,7 +263,8 @@
         </w:tc>
         <w:tc>
           <w:tcPr>
-            <w:tcW w:w="5996" w:type="dxa"/>
+            <w:tcW w:w="5818" w:type="dxa"/>
+            <w:shd w:val="clear" w:color="auto" w:fill="8DB3E2" w:themeFill="text2" w:themeFillTint="66"/>
           </w:tcPr>
           <w:p>
             <w:pPr>
@@ -280,7 +286,8 @@
         </w:tc>
         <w:tc>
           <w:tcPr>
-            <w:tcW w:w="1276" w:type="dxa"/>
+            <w:tcW w:w="1271" w:type="dxa"/>
+            <w:shd w:val="clear" w:color="auto" w:fill="8DB3E2" w:themeFill="text2" w:themeFillTint="66"/>
           </w:tcPr>
           <w:p>
             <w:pPr>
@@ -299,7 +306,8 @@
         </w:tc>
         <w:tc>
           <w:tcPr>
-            <w:tcW w:w="1276" w:type="dxa"/>
+            <w:tcW w:w="1252" w:type="dxa"/>
+            <w:shd w:val="clear" w:color="auto" w:fill="8DB3E2" w:themeFill="text2" w:themeFillTint="66"/>
           </w:tcPr>
           <w:p>
             <w:pPr>
@@ -322,24 +330,28 @@
       <w:tr>
         <w:tc>
           <w:tcPr>
-            <w:tcW w:w="491" w:type="dxa"/>
-          </w:tcPr>
-          <w:p>
-            <w:pPr>
-              <w:jc w:val="center"/>
-              <w:rPr>
-                <w:b/>
-              </w:rPr>
-            </w:pPr>
-            <w:r>
-              <w:rPr>
-                <w:b/>
+            <w:tcW w:w="698" w:type="dxa"/>
+            <w:shd w:val="clear" w:color="auto" w:fill="FFFF00"/>
+          </w:tcPr>
+          <w:p>
+            <w:pPr>
+              <w:jc w:val="center"/>
+              <w:rPr>
+                <w:b/>
+                <w:highlight w:val="yellow"/>
+              </w:rPr>
+            </w:pPr>
+            <w:r>
+              <w:rPr>
+                <w:b/>
+                <w:highlight w:val="yellow"/>
               </w:rPr>
               <w:t>UC_</w:t>
             </w:r>
             <w:r>
               <w:rPr>
                 <w:b/>
+                <w:highlight w:val="yellow"/>
               </w:rPr>
               <w:t>3</w:t>
             </w:r>
@@ -347,39 +359,41 @@
         </w:tc>
         <w:tc>
           <w:tcPr>
-            <w:tcW w:w="5996" w:type="dxa"/>
-          </w:tcPr>
-          <w:p>
-            <w:pPr>
-              <w:jc w:val="center"/>
-            </w:pPr>
-            <w:r>
-              <w:t xml:space="preserve">O sistema deve </w:t>
-            </w:r>
-            <w:r>
-              <w:t xml:space="preserve">cadastrar </w:t>
-            </w:r>
-            <w:bookmarkStart w:id="0" w:name="_GoBack"/>
-            <w:bookmarkEnd w:id="0"/>
-            <w:r>
-              <w:t>administrador.</w:t>
-            </w:r>
-          </w:p>
-        </w:tc>
-        <w:tc>
-          <w:tcPr>
-            <w:tcW w:w="1276" w:type="dxa"/>
-          </w:tcPr>
-          <w:p>
-            <w:pPr>
-              <w:jc w:val="center"/>
-              <w:rPr>
-                <w:b/>
-              </w:rPr>
-            </w:pPr>
-            <w:r>
-              <w:rPr>
-                <w:b/>
+            <w:tcW w:w="5818" w:type="dxa"/>
+            <w:shd w:val="clear" w:color="auto" w:fill="FFFF00"/>
+          </w:tcPr>
+          <w:p>
+            <w:pPr>
+              <w:jc w:val="center"/>
+              <w:rPr>
+                <w:highlight w:val="yellow"/>
+              </w:rPr>
+            </w:pPr>
+            <w:r>
+              <w:rPr>
+                <w:highlight w:val="yellow"/>
+              </w:rPr>
+              <w:t>O sistema deve permitir cadastro de usuário.</w:t>
+            </w:r>
+          </w:p>
+        </w:tc>
+        <w:tc>
+          <w:tcPr>
+            <w:tcW w:w="1271" w:type="dxa"/>
+            <w:shd w:val="clear" w:color="auto" w:fill="FFFF00"/>
+          </w:tcPr>
+          <w:p>
+            <w:pPr>
+              <w:jc w:val="center"/>
+              <w:rPr>
+                <w:b/>
+                <w:highlight w:val="yellow"/>
+              </w:rPr>
+            </w:pPr>
+            <w:r>
+              <w:rPr>
+                <w:b/>
+                <w:highlight w:val="yellow"/>
               </w:rPr>
               <w:t>3º</w:t>
             </w:r>
@@ -387,19 +401,22 @@
         </w:tc>
         <w:tc>
           <w:tcPr>
-            <w:tcW w:w="1276" w:type="dxa"/>
-          </w:tcPr>
-          <w:p>
-            <w:pPr>
-              <w:jc w:val="center"/>
-              <w:rPr>
-                <w:b/>
+            <w:tcW w:w="1252" w:type="dxa"/>
+            <w:shd w:val="clear" w:color="auto" w:fill="FFFF00"/>
+          </w:tcPr>
+          <w:p>
+            <w:pPr>
+              <w:jc w:val="center"/>
+              <w:rPr>
+                <w:b/>
+                <w:highlight w:val="yellow"/>
               </w:rPr>
             </w:pPr>
             <w:proofErr w:type="gramStart"/>
             <w:r>
               <w:rPr>
                 <w:b/>
+                <w:highlight w:val="yellow"/>
               </w:rPr>
               <w:t>1</w:t>
             </w:r>
@@ -410,64 +427,68 @@
       <w:tr>
         <w:tc>
           <w:tcPr>
-            <w:tcW w:w="491" w:type="dxa"/>
-          </w:tcPr>
-          <w:p>
-            <w:pPr>
-              <w:jc w:val="center"/>
-              <w:rPr>
-                <w:b/>
-              </w:rPr>
-            </w:pPr>
-            <w:r>
-              <w:rPr>
-                <w:b/>
-              </w:rPr>
-              <w:t>UC_4</w:t>
-            </w:r>
-          </w:p>
-        </w:tc>
-        <w:tc>
-          <w:tcPr>
-            <w:tcW w:w="5996" w:type="dxa"/>
-          </w:tcPr>
-          <w:p>
-            <w:pPr>
-              <w:jc w:val="center"/>
-            </w:pPr>
-            <w:r>
-              <w:t xml:space="preserve">O sistema deve permitir </w:t>
-            </w:r>
-            <w:r>
-              <w:t>cadastro de usuário</w:t>
-            </w:r>
-            <w:r>
-              <w:t>.</w:t>
-            </w:r>
-          </w:p>
-        </w:tc>
-        <w:tc>
-          <w:tcPr>
-            <w:tcW w:w="1276" w:type="dxa"/>
-          </w:tcPr>
-          <w:p>
-            <w:pPr>
-              <w:jc w:val="center"/>
-              <w:rPr>
-                <w:b/>
-              </w:rPr>
-            </w:pPr>
-            <w:r>
-              <w:rPr>
-                <w:b/>
-              </w:rPr>
-              <w:t>3º</w:t>
-            </w:r>
-          </w:p>
-        </w:tc>
-        <w:tc>
-          <w:tcPr>
-            <w:tcW w:w="1276" w:type="dxa"/>
+            <w:tcW w:w="698" w:type="dxa"/>
+            <w:shd w:val="clear" w:color="auto" w:fill="8DB3E2" w:themeFill="text2" w:themeFillTint="66"/>
+          </w:tcPr>
+          <w:p>
+            <w:pPr>
+              <w:jc w:val="center"/>
+              <w:rPr>
+                <w:b/>
+              </w:rPr>
+            </w:pPr>
+            <w:r>
+              <w:rPr>
+                <w:b/>
+              </w:rPr>
+              <w:t>UC_</w:t>
+            </w:r>
+            <w:r>
+              <w:rPr>
+                <w:b/>
+              </w:rPr>
+              <w:t>4</w:t>
+            </w:r>
+          </w:p>
+        </w:tc>
+        <w:tc>
+          <w:tcPr>
+            <w:tcW w:w="5818" w:type="dxa"/>
+            <w:shd w:val="clear" w:color="auto" w:fill="8DB3E2" w:themeFill="text2" w:themeFillTint="66"/>
+          </w:tcPr>
+          <w:p>
+            <w:pPr>
+              <w:jc w:val="center"/>
+            </w:pPr>
+            <w:r>
+              <w:t>O sistema deve permitir pesquisa de leilões por data, sexo, raça e idade.</w:t>
+            </w:r>
+          </w:p>
+        </w:tc>
+        <w:tc>
+          <w:tcPr>
+            <w:tcW w:w="1271" w:type="dxa"/>
+            <w:shd w:val="clear" w:color="auto" w:fill="8DB3E2" w:themeFill="text2" w:themeFillTint="66"/>
+          </w:tcPr>
+          <w:p>
+            <w:pPr>
+              <w:jc w:val="center"/>
+              <w:rPr>
+                <w:b/>
+              </w:rPr>
+            </w:pPr>
+            <w:r>
+              <w:rPr>
+                <w:b/>
+              </w:rPr>
+              <w:t>4º</w:t>
+            </w:r>
+          </w:p>
+        </w:tc>
+        <w:tc>
+          <w:tcPr>
+            <w:tcW w:w="1252" w:type="dxa"/>
+            <w:shd w:val="clear" w:color="auto" w:fill="8DB3E2" w:themeFill="text2" w:themeFillTint="66"/>
           </w:tcPr>
           <w:p>
             <w:pPr>
@@ -481,7 +502,7 @@
               <w:rPr>
                 <w:b/>
               </w:rPr>
-              <w:t>1</w:t>
+              <w:t>2</w:t>
             </w:r>
             <w:proofErr w:type="gramEnd"/>
           </w:p>
@@ -490,7 +511,8 @@
       <w:tr>
         <w:tc>
           <w:tcPr>
-            <w:tcW w:w="491" w:type="dxa"/>
+            <w:tcW w:w="698" w:type="dxa"/>
+            <w:shd w:val="clear" w:color="auto" w:fill="FFFF00"/>
           </w:tcPr>
           <w:p>
             <w:pPr>
@@ -515,39 +537,53 @@
         </w:tc>
         <w:tc>
           <w:tcPr>
-            <w:tcW w:w="5996" w:type="dxa"/>
-          </w:tcPr>
-          <w:p>
-            <w:pPr>
-              <w:jc w:val="center"/>
-            </w:pPr>
-            <w:r>
-              <w:t>O sistema deve permitir pesquisa de leilões por data, sexo, raça e idade.</w:t>
-            </w:r>
-          </w:p>
-        </w:tc>
-        <w:tc>
-          <w:tcPr>
-            <w:tcW w:w="1276" w:type="dxa"/>
-          </w:tcPr>
-          <w:p>
-            <w:pPr>
-              <w:jc w:val="center"/>
-              <w:rPr>
-                <w:b/>
-              </w:rPr>
-            </w:pPr>
-            <w:r>
-              <w:rPr>
-                <w:b/>
-              </w:rPr>
-              <w:t>4º</w:t>
-            </w:r>
-          </w:p>
-        </w:tc>
-        <w:tc>
-          <w:tcPr>
-            <w:tcW w:w="1276" w:type="dxa"/>
+            <w:tcW w:w="5818" w:type="dxa"/>
+            <w:shd w:val="clear" w:color="auto" w:fill="FFFF00"/>
+          </w:tcPr>
+          <w:p>
+            <w:pPr>
+              <w:jc w:val="center"/>
+            </w:pPr>
+            <w:r>
+              <w:t xml:space="preserve">O sistema deve oferecer tela de </w:t>
+            </w:r>
+            <w:proofErr w:type="spellStart"/>
+            <w:r>
+              <w:rPr>
+                <w:i/>
+              </w:rPr>
+              <w:t>login</w:t>
+            </w:r>
+            <w:proofErr w:type="spellEnd"/>
+            <w:r>
+              <w:t xml:space="preserve"> do usuário.</w:t>
+            </w:r>
+          </w:p>
+        </w:tc>
+        <w:tc>
+          <w:tcPr>
+            <w:tcW w:w="1271" w:type="dxa"/>
+            <w:shd w:val="clear" w:color="auto" w:fill="FFFF00"/>
+          </w:tcPr>
+          <w:p>
+            <w:pPr>
+              <w:jc w:val="center"/>
+              <w:rPr>
+                <w:b/>
+              </w:rPr>
+            </w:pPr>
+            <w:r>
+              <w:rPr>
+                <w:b/>
+              </w:rPr>
+              <w:t>6º</w:t>
+            </w:r>
+          </w:p>
+        </w:tc>
+        <w:tc>
+          <w:tcPr>
+            <w:tcW w:w="1252" w:type="dxa"/>
+            <w:shd w:val="clear" w:color="auto" w:fill="FFFF00"/>
           </w:tcPr>
           <w:p>
             <w:pPr>
@@ -561,7 +597,7 @@
               <w:rPr>
                 <w:b/>
               </w:rPr>
-              <w:t>2</w:t>
+              <w:t>1</w:t>
             </w:r>
             <w:proofErr w:type="gramEnd"/>
           </w:p>
@@ -570,7 +606,8 @@
       <w:tr>
         <w:tc>
           <w:tcPr>
-            <w:tcW w:w="491" w:type="dxa"/>
+            <w:tcW w:w="698" w:type="dxa"/>
+            <w:shd w:val="clear" w:color="auto" w:fill="BFBFBF" w:themeFill="background1" w:themeFillShade="BF"/>
           </w:tcPr>
           <w:p>
             <w:pPr>
@@ -595,178 +632,8 @@
         </w:tc>
         <w:tc>
           <w:tcPr>
-            <w:tcW w:w="5996" w:type="dxa"/>
-          </w:tcPr>
-          <w:p>
-            <w:pPr>
-              <w:jc w:val="center"/>
-            </w:pPr>
-            <w:r>
-              <w:t>O sistema deve permitir o cadastro de usuários com senha.</w:t>
-            </w:r>
-          </w:p>
-        </w:tc>
-        <w:tc>
-          <w:tcPr>
-            <w:tcW w:w="1276" w:type="dxa"/>
-          </w:tcPr>
-          <w:p>
-            <w:pPr>
-              <w:jc w:val="center"/>
-              <w:rPr>
-                <w:b/>
-              </w:rPr>
-            </w:pPr>
-            <w:r>
-              <w:rPr>
-                <w:b/>
-              </w:rPr>
-              <w:t>5º</w:t>
-            </w:r>
-          </w:p>
-        </w:tc>
-        <w:tc>
-          <w:tcPr>
-            <w:tcW w:w="1276" w:type="dxa"/>
-          </w:tcPr>
-          <w:p>
-            <w:pPr>
-              <w:jc w:val="center"/>
-              <w:rPr>
-                <w:b/>
-              </w:rPr>
-            </w:pPr>
-            <w:proofErr w:type="gramStart"/>
-            <w:r>
-              <w:rPr>
-                <w:b/>
-              </w:rPr>
-              <w:t>1</w:t>
-            </w:r>
-            <w:proofErr w:type="gramEnd"/>
-          </w:p>
-        </w:tc>
-      </w:tr>
-      <w:tr>
-        <w:tc>
-          <w:tcPr>
-            <w:tcW w:w="491" w:type="dxa"/>
-          </w:tcPr>
-          <w:p>
-            <w:pPr>
-              <w:jc w:val="center"/>
-              <w:rPr>
-                <w:b/>
-              </w:rPr>
-            </w:pPr>
-            <w:r>
-              <w:rPr>
-                <w:b/>
-              </w:rPr>
-              <w:t>UC_</w:t>
-            </w:r>
-            <w:r>
-              <w:rPr>
-                <w:b/>
-              </w:rPr>
-              <w:t>7</w:t>
-            </w:r>
-          </w:p>
-        </w:tc>
-        <w:tc>
-          <w:tcPr>
-            <w:tcW w:w="5996" w:type="dxa"/>
-          </w:tcPr>
-          <w:p>
-            <w:pPr>
-              <w:jc w:val="center"/>
-            </w:pPr>
-            <w:r>
-              <w:t xml:space="preserve">O sistema deve oferecer tela de </w:t>
-            </w:r>
-            <w:proofErr w:type="spellStart"/>
-            <w:r>
-              <w:rPr>
-                <w:i/>
-              </w:rPr>
-              <w:t>login</w:t>
-            </w:r>
-            <w:proofErr w:type="spellEnd"/>
-            <w:r>
-              <w:t xml:space="preserve"> do usuário.</w:t>
-            </w:r>
-          </w:p>
-        </w:tc>
-        <w:tc>
-          <w:tcPr>
-            <w:tcW w:w="1276" w:type="dxa"/>
-          </w:tcPr>
-          <w:p>
-            <w:pPr>
-              <w:jc w:val="center"/>
-              <w:rPr>
-                <w:b/>
-              </w:rPr>
-            </w:pPr>
-            <w:r>
-              <w:rPr>
-                <w:b/>
-              </w:rPr>
-              <w:t>6º</w:t>
-            </w:r>
-          </w:p>
-        </w:tc>
-        <w:tc>
-          <w:tcPr>
-            <w:tcW w:w="1276" w:type="dxa"/>
-          </w:tcPr>
-          <w:p>
-            <w:pPr>
-              <w:jc w:val="center"/>
-              <w:rPr>
-                <w:b/>
-              </w:rPr>
-            </w:pPr>
-            <w:proofErr w:type="gramStart"/>
-            <w:r>
-              <w:rPr>
-                <w:b/>
-              </w:rPr>
-              <w:t>1</w:t>
-            </w:r>
-            <w:proofErr w:type="gramEnd"/>
-          </w:p>
-        </w:tc>
-      </w:tr>
-      <w:tr>
-        <w:tc>
-          <w:tcPr>
-            <w:tcW w:w="491" w:type="dxa"/>
-          </w:tcPr>
-          <w:p>
-            <w:pPr>
-              <w:jc w:val="center"/>
-              <w:rPr>
-                <w:b/>
-              </w:rPr>
-            </w:pPr>
-            <w:r>
-              <w:rPr>
-                <w:b/>
-              </w:rPr>
-              <w:t>UC_</w:t>
-            </w:r>
-            <w:r>
-              <w:rPr>
-                <w:b/>
-              </w:rPr>
-              <w:t>8</w:t>
-            </w:r>
-          </w:p>
-        </w:tc>
-        <w:tc>
-          <w:tcPr>
-            <w:tcW w:w="5996" w:type="dxa"/>
+            <w:tcW w:w="5818" w:type="dxa"/>
+            <w:shd w:val="clear" w:color="auto" w:fill="BFBFBF" w:themeFill="background1" w:themeFillShade="BF"/>
           </w:tcPr>
           <w:p>
             <w:pPr>
@@ -779,7 +646,8 @@
         </w:tc>
         <w:tc>
           <w:tcPr>
-            <w:tcW w:w="1276" w:type="dxa"/>
+            <w:tcW w:w="1271" w:type="dxa"/>
+            <w:shd w:val="clear" w:color="auto" w:fill="BFBFBF" w:themeFill="background1" w:themeFillShade="BF"/>
           </w:tcPr>
           <w:p>
             <w:pPr>
@@ -798,7 +666,8 @@
         </w:tc>
         <w:tc>
           <w:tcPr>
-            <w:tcW w:w="1276" w:type="dxa"/>
+            <w:tcW w:w="1252" w:type="dxa"/>
+            <w:shd w:val="clear" w:color="auto" w:fill="BFBFBF" w:themeFill="background1" w:themeFillShade="BF"/>
           </w:tcPr>
           <w:p>
             <w:pPr>
@@ -824,6 +693,244 @@
         </w:rPr>
       </w:pPr>
     </w:p>
+    <w:p>
+      <w:pPr>
+        <w:jc w:val="center"/>
+        <w:rPr>
+          <w:b/>
+        </w:rPr>
+      </w:pPr>
+      <w:r>
+        <w:rPr>
+          <w:b/>
+        </w:rPr>
+        <w:t>Legenda:</w:t>
+      </w:r>
+    </w:p>
+    <w:tbl>
+      <w:tblPr>
+        <w:tblStyle w:val="Tabelacomgrade"/>
+        <w:tblW w:w="0" w:type="auto"/>
+        <w:jc w:val="center"/>
+        <w:tblLook w:val="04A0"/>
+      </w:tblPr>
+      <w:tblGrid>
+        <w:gridCol w:w="392"/>
+        <w:gridCol w:w="4111"/>
+      </w:tblGrid>
+      <w:tr>
+        <w:trPr>
+          <w:jc w:val="center"/>
+        </w:trPr>
+        <w:tc>
+          <w:tcPr>
+            <w:tcW w:w="392" w:type="dxa"/>
+            <w:shd w:val="clear" w:color="auto" w:fill="FF0000"/>
+          </w:tcPr>
+          <w:p>
+            <w:pPr>
+              <w:jc w:val="center"/>
+              <w:rPr>
+                <w:b/>
+              </w:rPr>
+            </w:pPr>
+          </w:p>
+        </w:tc>
+        <w:tc>
+          <w:tcPr>
+            <w:tcW w:w="4111" w:type="dxa"/>
+          </w:tcPr>
+          <w:p>
+            <w:pPr>
+              <w:jc w:val="center"/>
+              <w:rPr>
+                <w:b/>
+              </w:rPr>
+            </w:pPr>
+            <w:r>
+              <w:rPr>
+                <w:b/>
+              </w:rPr>
+              <w:t xml:space="preserve">Requisito não </w:t>
+            </w:r>
+            <w:proofErr w:type="gramStart"/>
+            <w:r>
+              <w:rPr>
+                <w:b/>
+              </w:rPr>
+              <w:t>implementado</w:t>
+            </w:r>
+            <w:proofErr w:type="gramEnd"/>
+          </w:p>
+        </w:tc>
+      </w:tr>
+      <w:tr>
+        <w:trPr>
+          <w:jc w:val="center"/>
+        </w:trPr>
+        <w:tc>
+          <w:tcPr>
+            <w:tcW w:w="392" w:type="dxa"/>
+            <w:shd w:val="clear" w:color="auto" w:fill="FFFF00"/>
+          </w:tcPr>
+          <w:p>
+            <w:pPr>
+              <w:jc w:val="center"/>
+              <w:rPr>
+                <w:b/>
+              </w:rPr>
+            </w:pPr>
+          </w:p>
+        </w:tc>
+        <w:tc>
+          <w:tcPr>
+            <w:tcW w:w="4111" w:type="dxa"/>
+          </w:tcPr>
+          <w:p>
+            <w:pPr>
+              <w:jc w:val="center"/>
+              <w:rPr>
+                <w:b/>
+              </w:rPr>
+            </w:pPr>
+            <w:r>
+              <w:rPr>
+                <w:b/>
+              </w:rPr>
+              <w:t xml:space="preserve">Requisito implementado – </w:t>
+            </w:r>
+            <w:proofErr w:type="spellStart"/>
+            <w:r>
+              <w:rPr>
+                <w:b/>
+              </w:rPr>
+              <w:t>Sprint</w:t>
+            </w:r>
+            <w:proofErr w:type="spellEnd"/>
+            <w:r>
+              <w:rPr>
+                <w:b/>
+              </w:rPr>
+              <w:t xml:space="preserve"> </w:t>
+            </w:r>
+            <w:proofErr w:type="gramStart"/>
+            <w:r>
+              <w:rPr>
+                <w:b/>
+              </w:rPr>
+              <w:t>1</w:t>
+            </w:r>
+            <w:proofErr w:type="gramEnd"/>
+          </w:p>
+        </w:tc>
+      </w:tr>
+      <w:tr>
+        <w:trPr>
+          <w:jc w:val="center"/>
+        </w:trPr>
+        <w:tc>
+          <w:tcPr>
+            <w:tcW w:w="392" w:type="dxa"/>
+            <w:shd w:val="clear" w:color="auto" w:fill="548DD4" w:themeFill="text2" w:themeFillTint="99"/>
+          </w:tcPr>
+          <w:p>
+            <w:pPr>
+              <w:jc w:val="center"/>
+              <w:rPr>
+                <w:b/>
+              </w:rPr>
+            </w:pPr>
+          </w:p>
+        </w:tc>
+        <w:tc>
+          <w:tcPr>
+            <w:tcW w:w="4111" w:type="dxa"/>
+          </w:tcPr>
+          <w:p>
+            <w:pPr>
+              <w:jc w:val="center"/>
+              <w:rPr>
+                <w:b/>
+              </w:rPr>
+            </w:pPr>
+            <w:r>
+              <w:rPr>
+                <w:b/>
+              </w:rPr>
+              <w:t xml:space="preserve">Requisito será implementado – </w:t>
+            </w:r>
+            <w:proofErr w:type="spellStart"/>
+            <w:r>
+              <w:rPr>
+                <w:b/>
+              </w:rPr>
+              <w:t>Sprint</w:t>
+            </w:r>
+            <w:proofErr w:type="spellEnd"/>
+            <w:r>
+              <w:rPr>
+                <w:b/>
+              </w:rPr>
+              <w:t xml:space="preserve"> </w:t>
+            </w:r>
+            <w:proofErr w:type="gramStart"/>
+            <w:r>
+              <w:rPr>
+                <w:b/>
+              </w:rPr>
+              <w:t>2</w:t>
+            </w:r>
+            <w:proofErr w:type="gramEnd"/>
+          </w:p>
+        </w:tc>
+      </w:tr>
+      <w:tr>
+        <w:trPr>
+          <w:jc w:val="center"/>
+        </w:trPr>
+        <w:tc>
+          <w:tcPr>
+            <w:tcW w:w="392" w:type="dxa"/>
+            <w:shd w:val="clear" w:color="auto" w:fill="A6A6A6" w:themeFill="background1" w:themeFillShade="A6"/>
+          </w:tcPr>
+          <w:p>
+            <w:pPr>
+              <w:jc w:val="center"/>
+              <w:rPr>
+                <w:b/>
+              </w:rPr>
+            </w:pPr>
+          </w:p>
+        </w:tc>
+        <w:tc>
+          <w:tcPr>
+            <w:tcW w:w="4111" w:type="dxa"/>
+          </w:tcPr>
+          <w:p>
+            <w:pPr>
+              <w:jc w:val="center"/>
+              <w:rPr>
+                <w:b/>
+              </w:rPr>
+            </w:pPr>
+            <w:r>
+              <w:rPr>
+                <w:b/>
+              </w:rPr>
+              <w:t xml:space="preserve">Requisito não será </w:t>
+            </w:r>
+            <w:proofErr w:type="gramStart"/>
+            <w:r>
+              <w:rPr>
+                <w:b/>
+              </w:rPr>
+              <w:t>implementado</w:t>
+            </w:r>
+            <w:proofErr w:type="gramEnd"/>
+          </w:p>
+        </w:tc>
+      </w:tr>
+    </w:tbl>
     <w:p>
       <w:pPr>
         <w:jc w:val="center"/>

</xml_diff>